<commit_message>
Addressed code review feedback - refactored terminal test and add custom heuristic
</commit_message>
<xml_diff>
--- a/heuristic_analysis.docx
+++ b/heuristic_analysis.docx
@@ -9,6 +9,7 @@
           <w:b/>
         </w:rPr>
       </w:pPr>
+      <w:proofErr w:type="spellStart"/>
       <w:r>
         <w:rPr>
           <w:rFonts w:ascii="Helvetica" w:eastAsia="Times New Roman" w:hAnsi="Helvetica"/>
@@ -18,7 +19,19 @@
           <w:szCs w:val="21"/>
           <w:shd w:val="clear" w:color="auto" w:fill="FFFFFF"/>
         </w:rPr>
-        <w:t>Udacity AI</w:t>
+        <w:t>Udacity</w:t>
+      </w:r>
+      <w:proofErr w:type="spellEnd"/>
+      <w:r>
+        <w:rPr>
+          <w:rFonts w:ascii="Helvetica" w:eastAsia="Times New Roman" w:hAnsi="Helvetica"/>
+          <w:b/>
+          <w:color w:val="58646D"/>
+          <w:sz w:val="21"/>
+          <w:szCs w:val="21"/>
+          <w:shd w:val="clear" w:color="auto" w:fill="FFFFFF"/>
+        </w:rPr>
+        <w:t xml:space="preserve"> AI</w:t>
       </w:r>
       <w:r>
         <w:rPr>
@@ -128,8 +141,27 @@
       <w:r>
         <w:t xml:space="preserve"> using the tournament.py script (see table below).</w:t>
       </w:r>
-      <w:bookmarkStart w:id="0" w:name="_GoBack"/>
-      <w:bookmarkEnd w:id="0"/>
+      <w:r>
+        <w:t xml:space="preserve">  The </w:t>
+      </w:r>
+      <w:r>
+        <w:t>time complexity</w:t>
+      </w:r>
+      <w:r>
+        <w:t xml:space="preserve"> of</w:t>
+      </w:r>
+      <w:r>
+        <w:t xml:space="preserve"> the</w:t>
+      </w:r>
+      <w:r>
+        <w:t xml:space="preserve"> implementation is also </w:t>
+      </w:r>
+      <w:r>
+        <w:t>linear since we are only counting the number of possible moves of each player, which is always at most 8 per player, since the pieces can only move a</w:t>
+      </w:r>
+      <w:r>
+        <w:t>s Chess knights, and the number of legal moves left per player, to determine if either has won / lost.</w:t>
+      </w:r>
     </w:p>
     <w:p/>
     <w:p>
@@ -166,13 +198,47 @@
         <w:t>uses</w:t>
       </w:r>
       <w:r>
-        <w:t xml:space="preserve"> the default ‘improved_score’</w:t>
-      </w:r>
-      <w:r>
-        <w:t xml:space="preserve"> heuristic described above.</w:t>
-      </w:r>
-      <w:r>
-        <w:t xml:space="preserve"> </w:t>
+        <w:t xml:space="preserve"> the default ‘</w:t>
+      </w:r>
+      <w:proofErr w:type="spellStart"/>
+      <w:r>
+        <w:t>improved_score</w:t>
+      </w:r>
+      <w:proofErr w:type="spellEnd"/>
+      <w:r>
+        <w:t>’</w:t>
+      </w:r>
+      <w:r>
+        <w:t xml:space="preserve"> heuristic described above, divided by the total number of </w:t>
+      </w:r>
+      <w:r>
+        <w:t>blank spaces on the board</w:t>
+      </w:r>
+      <w:r>
+        <w:t>.</w:t>
+      </w:r>
+    </w:p>
+    <w:p>
+      <w:r>
+        <w:t>i.e. (P1 Moves – P2 Moves) / (</w:t>
+      </w:r>
+      <w:r>
+        <w:t>number of blank spaces on the board</w:t>
+      </w:r>
+      <w:r>
+        <w:t>)</w:t>
+      </w:r>
+    </w:p>
+    <w:p/>
+    <w:p>
+      <w:r>
+        <w:t>This heuristic tries to maximize the</w:t>
+      </w:r>
+      <w:r>
+        <w:t xml:space="preserve"> numerator, i.e. the difference between P1 and P2 moves, and minimize the denominator, i.e. to produce board positions with fewer blank pieces.  This could be a risky approach especially if the depth of search is low, since it may just produce situations in which there aren’t many spaces to move into</w:t>
+      </w:r>
+      <w:r>
+        <w:t>, and it would tend to end games early.</w:t>
       </w:r>
     </w:p>
     <w:p/>
@@ -203,14 +269,20 @@
       <w:r>
         <w:t>‘</w:t>
       </w:r>
+      <w:proofErr w:type="spellStart"/>
       <w:r>
         <w:t>improved_score</w:t>
       </w:r>
+      <w:proofErr w:type="spellEnd"/>
       <w:r>
         <w:t>’</w:t>
       </w:r>
       <w:r>
-        <w:t xml:space="preserve"> heuristic in addition to a modification to take into account how far a move is away from the center of the board.  This modification chooses moves that are more central.   This is simply to try to favor moves where there are future moves, based on my intuition when attempting to play the game on a sample board.  I took the square root of the center score, since it is a squared value by default,</w:t>
+        <w:t xml:space="preserve"> heuristic in addition to a modification to take into account how far a move is away from the center of the board.  This modification chooses moves that are more central.   This is simply to try to favor moves where there are future moves, based on my intuition when attempting to play the game on </w:t>
+      </w:r>
+      <w:r>
+        <w:lastRenderedPageBreak/>
+        <w:t>a sample board.  I took the square root of the center score, since it is a squared value by default,</w:t>
       </w:r>
       <w:r>
         <w:t xml:space="preserve"> and added a scaling factor</w:t>
@@ -233,8 +305,18 @@
       <w:r>
         <w:t xml:space="preserve">0.25 * </w:t>
       </w:r>
-      <w:r>
-        <w:t>Sqrt((8/2-0)</w:t>
+      <w:proofErr w:type="spellStart"/>
+      <w:proofErr w:type="gramStart"/>
+      <w:r>
+        <w:t>Sqrt</w:t>
+      </w:r>
+      <w:proofErr w:type="spellEnd"/>
+      <w:r>
+        <w:t>(</w:t>
+      </w:r>
+      <w:proofErr w:type="gramEnd"/>
+      <w:r>
+        <w:t>(8/2-0)</w:t>
       </w:r>
       <w:r>
         <w:rPr>
@@ -264,20 +346,26 @@
         <w:t xml:space="preserve">= </w:t>
       </w:r>
       <w:r>
-        <w:t>0.25 * sqrt(32) = 0.25* 5.65 = 1.41</w:t>
+        <w:t xml:space="preserve">0.25 * </w:t>
+      </w:r>
+      <w:proofErr w:type="spellStart"/>
+      <w:r>
+        <w:t>sqrt</w:t>
+      </w:r>
+      <w:proofErr w:type="spellEnd"/>
+      <w:r>
+        <w:t>(32) = 0.25* 5.65 = 1.41</w:t>
       </w:r>
     </w:p>
-    <w:p/>
     <w:tbl>
       <w:tblPr>
-        <w:tblpPr w:leftFromText="180" w:rightFromText="180" w:horzAnchor="page" w:tblpXSpec="center" w:tblpY="685"/>
-        <w:tblW w:w="10613" w:type="dxa"/>
-        <w:jc w:val="center"/>
+        <w:tblpPr w:leftFromText="180" w:rightFromText="180" w:vertAnchor="page" w:horzAnchor="page" w:tblpX="1090" w:tblpY="3605"/>
+        <w:tblW w:w="10631" w:type="dxa"/>
         <w:tblLayout w:type="fixed"/>
         <w:tblLook w:val="04A0" w:firstRow="1" w:lastRow="0" w:firstColumn="1" w:lastColumn="0" w:noHBand="0" w:noVBand="1"/>
       </w:tblPr>
       <w:tblGrid>
-        <w:gridCol w:w="828"/>
+        <w:gridCol w:w="846"/>
         <w:gridCol w:w="1685"/>
         <w:gridCol w:w="810"/>
         <w:gridCol w:w="900"/>
@@ -294,11 +382,10 @@
       <w:tr>
         <w:trPr>
           <w:trHeight w:val="320"/>
-          <w:jc w:val="center"/>
         </w:trPr>
         <w:tc>
           <w:tcPr>
-            <w:tcW w:w="828" w:type="dxa"/>
+            <w:tcW w:w="846" w:type="dxa"/>
             <w:tcBorders>
               <w:top w:val="single" w:sz="4" w:space="0" w:color="5B9BD5"/>
               <w:left w:val="single" w:sz="4" w:space="0" w:color="5B9BD5"/>
@@ -320,6 +407,8 @@
                 <w:sz w:val="20"/>
               </w:rPr>
             </w:pPr>
+            <w:bookmarkStart w:id="0" w:name="_GoBack"/>
+            <w:bookmarkEnd w:id="0"/>
             <w:r>
               <w:rPr>
                 <w:rFonts w:ascii="Calibri" w:eastAsia="Times New Roman" w:hAnsi="Calibri"/>
@@ -328,7 +417,6 @@
                 <w:color w:val="FFFFFF"/>
                 <w:sz w:val="20"/>
               </w:rPr>
-              <w:lastRenderedPageBreak/>
               <w:t xml:space="preserve">Match #           </w:t>
             </w:r>
           </w:p>
@@ -392,6 +480,7 @@
                 <w:sz w:val="20"/>
               </w:rPr>
             </w:pPr>
+            <w:proofErr w:type="spellStart"/>
             <w:r>
               <w:rPr>
                 <w:rFonts w:ascii="Calibri" w:eastAsia="Times New Roman" w:hAnsi="Calibri"/>
@@ -402,6 +491,7 @@
               </w:rPr>
               <w:t>AB_Improved</w:t>
             </w:r>
+            <w:proofErr w:type="spellEnd"/>
           </w:p>
           <w:p>
             <w:pPr>
@@ -439,6 +529,7 @@
                 <w:sz w:val="20"/>
               </w:rPr>
             </w:pPr>
+            <w:proofErr w:type="spellStart"/>
             <w:r>
               <w:rPr>
                 <w:rFonts w:ascii="Calibri" w:eastAsia="Times New Roman" w:hAnsi="Calibri"/>
@@ -449,6 +540,7 @@
               </w:rPr>
               <w:t>AB_Custom</w:t>
             </w:r>
+            <w:proofErr w:type="spellEnd"/>
           </w:p>
           <w:p>
             <w:pPr>
@@ -564,11 +656,10 @@
       <w:tr>
         <w:trPr>
           <w:trHeight w:val="320"/>
-          <w:jc w:val="center"/>
         </w:trPr>
         <w:tc>
           <w:tcPr>
-            <w:tcW w:w="828" w:type="dxa"/>
+            <w:tcW w:w="846" w:type="dxa"/>
             <w:tcBorders>
               <w:top w:val="single" w:sz="4" w:space="0" w:color="5B9BD5"/>
               <w:left w:val="single" w:sz="4" w:space="0" w:color="5B9BD5"/>
@@ -911,11 +1002,10 @@
       <w:tr>
         <w:trPr>
           <w:trHeight w:val="350"/>
-          <w:jc w:val="center"/>
         </w:trPr>
         <w:tc>
           <w:tcPr>
-            <w:tcW w:w="828" w:type="dxa"/>
+            <w:tcW w:w="846" w:type="dxa"/>
             <w:tcBorders>
               <w:top w:val="single" w:sz="4" w:space="0" w:color="5B9BD5"/>
               <w:left w:val="single" w:sz="4" w:space="0" w:color="5B9BD5"/>
@@ -1248,11 +1338,10 @@
       <w:tr>
         <w:trPr>
           <w:trHeight w:val="350"/>
-          <w:jc w:val="center"/>
         </w:trPr>
         <w:tc>
           <w:tcPr>
-            <w:tcW w:w="828" w:type="dxa"/>
+            <w:tcW w:w="846" w:type="dxa"/>
             <w:tcBorders>
               <w:top w:val="single" w:sz="4" w:space="0" w:color="5B9BD5"/>
               <w:left w:val="single" w:sz="4" w:space="0" w:color="5B9BD5"/>
@@ -1310,6 +1399,7 @@
                 <w:sz w:val="20"/>
               </w:rPr>
             </w:pPr>
+            <w:proofErr w:type="spellStart"/>
             <w:r>
               <w:rPr>
                 <w:rFonts w:ascii="Calibri" w:eastAsia="Times New Roman" w:hAnsi="Calibri"/>
@@ -1320,6 +1410,7 @@
               </w:rPr>
               <w:t>MM_Open</w:t>
             </w:r>
+            <w:proofErr w:type="spellEnd"/>
           </w:p>
         </w:tc>
         <w:tc>
@@ -1585,11 +1676,10 @@
       <w:tr>
         <w:trPr>
           <w:trHeight w:val="320"/>
-          <w:jc w:val="center"/>
         </w:trPr>
         <w:tc>
           <w:tcPr>
-            <w:tcW w:w="828" w:type="dxa"/>
+            <w:tcW w:w="846" w:type="dxa"/>
             <w:tcBorders>
               <w:top w:val="single" w:sz="4" w:space="0" w:color="5B9BD5"/>
               <w:left w:val="single" w:sz="4" w:space="0" w:color="5B9BD5"/>
@@ -1647,6 +1737,7 @@
                 <w:sz w:val="20"/>
               </w:rPr>
             </w:pPr>
+            <w:proofErr w:type="spellStart"/>
             <w:r>
               <w:rPr>
                 <w:rFonts w:ascii="Calibri" w:eastAsia="Times New Roman" w:hAnsi="Calibri"/>
@@ -1657,6 +1748,7 @@
               </w:rPr>
               <w:t>MM_Center</w:t>
             </w:r>
+            <w:proofErr w:type="spellEnd"/>
           </w:p>
         </w:tc>
         <w:tc>
@@ -1922,11 +2014,10 @@
       <w:tr>
         <w:trPr>
           <w:trHeight w:val="320"/>
-          <w:jc w:val="center"/>
         </w:trPr>
         <w:tc>
           <w:tcPr>
-            <w:tcW w:w="828" w:type="dxa"/>
+            <w:tcW w:w="846" w:type="dxa"/>
             <w:tcBorders>
               <w:top w:val="single" w:sz="4" w:space="0" w:color="5B9BD5"/>
               <w:left w:val="single" w:sz="4" w:space="0" w:color="5B9BD5"/>
@@ -1984,6 +2075,7 @@
                 <w:sz w:val="20"/>
               </w:rPr>
             </w:pPr>
+            <w:proofErr w:type="spellStart"/>
             <w:r>
               <w:rPr>
                 <w:rFonts w:ascii="Calibri" w:eastAsia="Times New Roman" w:hAnsi="Calibri"/>
@@ -1994,6 +2086,7 @@
               </w:rPr>
               <w:t>MM_Improved</w:t>
             </w:r>
+            <w:proofErr w:type="spellEnd"/>
           </w:p>
         </w:tc>
         <w:tc>
@@ -2259,11 +2352,10 @@
       <w:tr>
         <w:trPr>
           <w:trHeight w:val="320"/>
-          <w:jc w:val="center"/>
         </w:trPr>
         <w:tc>
           <w:tcPr>
-            <w:tcW w:w="828" w:type="dxa"/>
+            <w:tcW w:w="846" w:type="dxa"/>
             <w:tcBorders>
               <w:top w:val="single" w:sz="4" w:space="0" w:color="5B9BD5"/>
               <w:left w:val="single" w:sz="4" w:space="0" w:color="5B9BD5"/>
@@ -2321,6 +2413,7 @@
                 <w:sz w:val="20"/>
               </w:rPr>
             </w:pPr>
+            <w:proofErr w:type="spellStart"/>
             <w:r>
               <w:rPr>
                 <w:rFonts w:ascii="Calibri" w:eastAsia="Times New Roman" w:hAnsi="Calibri"/>
@@ -2331,6 +2424,7 @@
               </w:rPr>
               <w:t>AB_Open</w:t>
             </w:r>
+            <w:proofErr w:type="spellEnd"/>
           </w:p>
         </w:tc>
         <w:tc>
@@ -2596,11 +2690,10 @@
       <w:tr>
         <w:trPr>
           <w:trHeight w:val="320"/>
-          <w:jc w:val="center"/>
         </w:trPr>
         <w:tc>
           <w:tcPr>
-            <w:tcW w:w="828" w:type="dxa"/>
+            <w:tcW w:w="846" w:type="dxa"/>
             <w:tcBorders>
               <w:top w:val="single" w:sz="4" w:space="0" w:color="5B9BD5"/>
               <w:left w:val="single" w:sz="4" w:space="0" w:color="5B9BD5"/>
@@ -2658,6 +2751,7 @@
                 <w:sz w:val="20"/>
               </w:rPr>
             </w:pPr>
+            <w:proofErr w:type="spellStart"/>
             <w:r>
               <w:rPr>
                 <w:rFonts w:ascii="Calibri" w:eastAsia="Times New Roman" w:hAnsi="Calibri"/>
@@ -2668,6 +2762,7 @@
               </w:rPr>
               <w:t>AB_Center</w:t>
             </w:r>
+            <w:proofErr w:type="spellEnd"/>
           </w:p>
         </w:tc>
         <w:tc>
@@ -2933,11 +3028,10 @@
       <w:tr>
         <w:trPr>
           <w:trHeight w:val="320"/>
-          <w:jc w:val="center"/>
         </w:trPr>
         <w:tc>
           <w:tcPr>
-            <w:tcW w:w="828" w:type="dxa"/>
+            <w:tcW w:w="846" w:type="dxa"/>
             <w:tcBorders>
               <w:top w:val="single" w:sz="4" w:space="0" w:color="5B9BD5"/>
               <w:left w:val="single" w:sz="4" w:space="0" w:color="5B9BD5"/>
@@ -2995,6 +3089,7 @@
                 <w:sz w:val="20"/>
               </w:rPr>
             </w:pPr>
+            <w:proofErr w:type="spellStart"/>
             <w:r>
               <w:rPr>
                 <w:rFonts w:ascii="Calibri" w:eastAsia="Times New Roman" w:hAnsi="Calibri"/>
@@ -3005,6 +3100,7 @@
               </w:rPr>
               <w:t>AB_Improved</w:t>
             </w:r>
+            <w:proofErr w:type="spellEnd"/>
           </w:p>
         </w:tc>
         <w:tc>
@@ -3270,11 +3366,10 @@
       <w:tr>
         <w:trPr>
           <w:trHeight w:val="320"/>
-          <w:jc w:val="center"/>
         </w:trPr>
         <w:tc>
           <w:tcPr>
-            <w:tcW w:w="828" w:type="dxa"/>
+            <w:tcW w:w="846" w:type="dxa"/>
             <w:tcBorders>
               <w:top w:val="single" w:sz="4" w:space="0" w:color="5B9BD5"/>
               <w:left w:val="single" w:sz="4" w:space="0" w:color="5B9BD5"/>

</xml_diff>